<commit_message>
Inclusao dos prototipos das telas nos casos de uso.
</commit_message>
<xml_diff>
--- a/requisitos/Gli_Cadastrar_Contato_de_segurança.docx
+++ b/requisitos/Gli_Cadastrar_Contato_de_segurança.docx
@@ -9,12 +9,14 @@
           <w:lang w:val="pt-BR"/>
         </w:rPr>
       </w:pPr>
+      <w:proofErr w:type="spellStart"/>
       <w:r>
         <w:rPr>
           <w:lang w:val="pt-BR"/>
         </w:rPr>
         <w:t>GliCheck</w:t>
       </w:r>
+      <w:proofErr w:type="spellEnd"/>
       <w:r>
         <w:rPr>
           <w:lang w:val="pt-BR"/>
@@ -769,13 +771,25 @@
         </w:rPr>
         <w:t>contato de segurança</w:t>
       </w:r>
-      <w:bookmarkStart w:id="0" w:name="_GoBack"/>
-      <w:bookmarkEnd w:id="0"/>
-      <w:r>
-        <w:rPr>
-          <w:lang w:val="pt-BR"/>
-        </w:rPr>
-        <w:t xml:space="preserve"> será cadastrado com sucesso no GliCheck.</w:t>
+      <w:r>
+        <w:rPr>
+          <w:lang w:val="pt-BR"/>
+        </w:rPr>
+        <w:t xml:space="preserve"> será cadastrado com sucesso no </w:t>
+      </w:r>
+      <w:proofErr w:type="spellStart"/>
+      <w:r>
+        <w:rPr>
+          <w:lang w:val="pt-BR"/>
+        </w:rPr>
+        <w:t>GliCheck</w:t>
+      </w:r>
+      <w:proofErr w:type="spellEnd"/>
+      <w:r>
+        <w:rPr>
+          <w:lang w:val="pt-BR"/>
+        </w:rPr>
+        <w:t>.</w:t>
       </w:r>
     </w:p>
     <w:p>
@@ -813,14 +827,72 @@
     </w:p>
     <w:p>
       <w:pPr>
+        <w:jc w:val="both"/>
+        <w:rPr>
+          <w:lang w:val="pt-BR"/>
+        </w:rPr>
+      </w:pPr>
+      <w:bookmarkStart w:id="0" w:name="_GoBack"/>
+      <w:r>
+        <w:rPr>
+          <w:noProof/>
+          <w:lang w:val="pt-BR" w:eastAsia="pt-BR"/>
+        </w:rPr>
+        <w:lastRenderedPageBreak/>
+        <w:drawing>
+          <wp:inline distT="0" distB="0" distL="0" distR="0">
+            <wp:extent cx="4057650" cy="5772150"/>
+            <wp:effectExtent l="0" t="0" r="0" b="0"/>
+            <wp:docPr id="1" name="Picture 1"/>
+            <wp:cNvGraphicFramePr>
+              <a:graphicFrameLocks xmlns:a="http://schemas.openxmlformats.org/drawingml/2006/main" noChangeAspect="1"/>
+            </wp:cNvGraphicFramePr>
+            <a:graphic xmlns:a="http://schemas.openxmlformats.org/drawingml/2006/main">
+              <a:graphicData uri="http://schemas.openxmlformats.org/drawingml/2006/picture">
+                <pic:pic xmlns:pic="http://schemas.openxmlformats.org/drawingml/2006/picture">
+                  <pic:nvPicPr>
+                    <pic:cNvPr id="1" name="Cadastro_Contato_Seguranca.png"/>
+                    <pic:cNvPicPr/>
+                  </pic:nvPicPr>
+                  <pic:blipFill>
+                    <a:blip r:embed="rId8">
+                      <a:extLst>
+                        <a:ext uri="{28A0092B-C50C-407E-A947-70E740481C1C}">
+                          <a14:useLocalDpi xmlns:a14="http://schemas.microsoft.com/office/drawing/2010/main" val="0"/>
+                        </a:ext>
+                      </a:extLst>
+                    </a:blip>
+                    <a:stretch>
+                      <a:fillRect/>
+                    </a:stretch>
+                  </pic:blipFill>
+                  <pic:spPr>
+                    <a:xfrm>
+                      <a:off x="0" y="0"/>
+                      <a:ext cx="4057650" cy="5772150"/>
+                    </a:xfrm>
+                    <a:prstGeom prst="rect">
+                      <a:avLst/>
+                    </a:prstGeom>
+                  </pic:spPr>
+                </pic:pic>
+              </a:graphicData>
+            </a:graphic>
+          </wp:inline>
+        </w:drawing>
+      </w:r>
+      <w:bookmarkEnd w:id="0"/>
+    </w:p>
+    <w:p>
+      <w:pPr>
         <w:rPr>
           <w:lang w:val="pt-BR"/>
         </w:rPr>
       </w:pPr>
     </w:p>
     <w:sectPr>
-      <w:headerReference w:type="default" r:id="rId8"/>
-      <w:footerReference w:type="default" r:id="rId9"/>
+      <w:headerReference w:type="default" r:id="rId9"/>
+      <w:footerReference w:type="default" r:id="rId10"/>
       <w:pgSz w:w="12240" w:h="15840"/>
       <w:pgMar w:top="1440" w:right="1800" w:bottom="1440" w:left="1800" w:header="720" w:footer="720" w:gutter="0"/>
       <w:cols w:space="720"/>
@@ -966,7 +1038,7 @@
               <w:noProof/>
               <w:sz w:val="20"/>
             </w:rPr>
-            <w:t>1</w:t>
+            <w:t>2</w:t>
           </w:r>
           <w:r>
             <w:rPr>
@@ -1093,12 +1165,14 @@
               <w:lang w:val="pt-BR"/>
             </w:rPr>
           </w:pPr>
+          <w:proofErr w:type="spellStart"/>
           <w:r>
             <w:rPr>
               <w:sz w:val="20"/>
             </w:rPr>
             <w:t>GliCHECK</w:t>
           </w:r>
+          <w:proofErr w:type="spellEnd"/>
         </w:p>
       </w:tc>
       <w:tc>
@@ -3078,7 +3152,7 @@
 </file>
 
 <file path=customXml/itemProps1.xml><?xml version="1.0" encoding="utf-8"?>
-<ds:datastoreItem xmlns:ds="http://schemas.openxmlformats.org/officeDocument/2006/customXml" ds:itemID="{0416C0DB-88F1-4903-81F4-0DD837025967}">
+<ds:datastoreItem xmlns:ds="http://schemas.openxmlformats.org/officeDocument/2006/customXml" ds:itemID="{60A7E846-B911-41AE-A0E2-CE87722DD8DF}">
   <ds:schemaRefs>
     <ds:schemaRef ds:uri="http://schemas.openxmlformats.org/officeDocument/2006/bibliography"/>
   </ds:schemaRefs>

</xml_diff>

<commit_message>
Alteracoes dos Casos de Uso
Foi realizado algumas alteracoes nos casos de uso, como insercao de
telas e algumas melhorias.
</commit_message>
<xml_diff>
--- a/requisitos/Gli_Cadastrar_Contato_de_segurança.docx
+++ b/requisitos/Gli_Cadastrar_Contato_de_segurança.docx
@@ -4,7 +4,7 @@
   <w:body>
     <w:p>
       <w:pPr>
-        <w:pStyle w:val="Ttulo"/>
+        <w:pStyle w:val="Title"/>
         <w:rPr>
           <w:lang w:val="pt-BR"/>
         </w:rPr>
@@ -39,7 +39,7 @@
     </w:p>
     <w:p>
       <w:pPr>
-        <w:pStyle w:val="Ttulo1"/>
+        <w:pStyle w:val="Heading1"/>
         <w:jc w:val="both"/>
         <w:rPr>
           <w:lang w:val="pt-BR"/>
@@ -54,7 +54,7 @@
     </w:p>
     <w:p>
       <w:pPr>
-        <w:pStyle w:val="Corpodetexto"/>
+        <w:pStyle w:val="BodyText"/>
         <w:jc w:val="both"/>
         <w:rPr>
           <w:lang w:val="pt-BR"/>
@@ -81,7 +81,7 @@
     </w:p>
     <w:p>
       <w:pPr>
-        <w:pStyle w:val="Ttulo1"/>
+        <w:pStyle w:val="Heading1"/>
         <w:jc w:val="both"/>
         <w:rPr>
           <w:lang w:val="pt-BR"/>
@@ -96,7 +96,7 @@
     </w:p>
     <w:p>
       <w:pPr>
-        <w:pStyle w:val="Ttulo2"/>
+        <w:pStyle w:val="Heading2"/>
         <w:jc w:val="both"/>
         <w:rPr>
           <w:lang w:val="pt-BR"/>
@@ -111,7 +111,7 @@
     </w:p>
     <w:p>
       <w:pPr>
-        <w:pStyle w:val="Ttulo1"/>
+        <w:pStyle w:val="Heading1"/>
         <w:jc w:val="both"/>
         <w:rPr>
           <w:lang w:val="pt-BR"/>
@@ -126,7 +126,7 @@
     </w:p>
     <w:p>
       <w:pPr>
-        <w:pStyle w:val="Corpodetexto"/>
+        <w:pStyle w:val="BodyText"/>
         <w:jc w:val="both"/>
         <w:rPr>
           <w:lang w:val="pt-BR"/>
@@ -141,7 +141,7 @@
     </w:p>
     <w:p>
       <w:pPr>
-        <w:pStyle w:val="Ttulo1"/>
+        <w:pStyle w:val="Heading1"/>
         <w:jc w:val="both"/>
         <w:rPr>
           <w:lang w:val="pt-BR"/>
@@ -156,7 +156,7 @@
     </w:p>
     <w:p>
       <w:pPr>
-        <w:pStyle w:val="Corpodetexto"/>
+        <w:pStyle w:val="BodyText"/>
         <w:numPr>
           <w:ilvl w:val="0"/>
           <w:numId w:val="5"/>
@@ -170,13 +170,7 @@
         <w:rPr>
           <w:lang w:val="pt-BR"/>
         </w:rPr>
-        <w:t>Esse c</w:t>
-      </w:r>
-      <w:r>
-        <w:rPr>
-          <w:lang w:val="pt-BR"/>
-        </w:rPr>
-        <w:t xml:space="preserve">aso de uso começa quando o </w:t>
+        <w:t xml:space="preserve">Esse caso de uso começa quando o </w:t>
       </w:r>
       <w:r>
         <w:rPr>
@@ -194,36 +188,24 @@
         <w:rPr>
           <w:lang w:val="pt-BR"/>
         </w:rPr>
-        <w:t>abre a opção de cadastrar</w:t>
-      </w:r>
-      <w:r>
-        <w:rPr>
-          <w:lang w:val="pt-BR"/>
-        </w:rPr>
-        <w:t xml:space="preserve"> </w:t>
-      </w:r>
-      <w:r>
-        <w:rPr>
-          <w:lang w:val="pt-BR"/>
-        </w:rPr>
-        <w:t>um novo contato de segurança</w:t>
-      </w:r>
-      <w:r>
-        <w:rPr>
-          <w:lang w:val="pt-BR"/>
-        </w:rPr>
-        <w:t xml:space="preserve">. </w:t>
-      </w:r>
-      <w:r>
-        <w:rPr>
-          <w:lang w:val="pt-BR"/>
-        </w:rPr>
-        <w:t xml:space="preserve"> [FA1]</w:t>
-      </w:r>
-    </w:p>
-    <w:p>
-      <w:pPr>
-        <w:pStyle w:val="Corpodetexto"/>
+        <w:t xml:space="preserve">abre a opção de cadastrar um novo </w:t>
+      </w:r>
+      <w:r>
+        <w:rPr>
+          <w:lang w:val="pt-BR"/>
+        </w:rPr>
+        <w:t>Contato de Segurança</w:t>
+      </w:r>
+      <w:r>
+        <w:rPr>
+          <w:lang w:val="pt-BR"/>
+        </w:rPr>
+        <w:t>.  [FA1]</w:t>
+      </w:r>
+    </w:p>
+    <w:p>
+      <w:pPr>
+        <w:pStyle w:val="BodyText"/>
         <w:numPr>
           <w:ilvl w:val="0"/>
           <w:numId w:val="5"/>
@@ -237,31 +219,25 @@
         <w:rPr>
           <w:lang w:val="pt-BR"/>
         </w:rPr>
-        <w:t>O sistema exibe uma</w:t>
-      </w:r>
-      <w:r>
-        <w:rPr>
-          <w:lang w:val="pt-BR"/>
-        </w:rPr>
-        <w:t xml:space="preserve"> nova</w:t>
-      </w:r>
-      <w:r>
-        <w:rPr>
-          <w:lang w:val="pt-BR"/>
-        </w:rPr>
-        <w:t xml:space="preserve"> janela com um formulário a ser preenchido</w:t>
-      </w:r>
-      <w:r>
-        <w:rPr>
-          <w:lang w:val="pt-BR"/>
-        </w:rPr>
-        <w:t xml:space="preserve"> referente ao cadastr</w:t>
-      </w:r>
-      <w:r>
-        <w:rPr>
-          <w:lang w:val="pt-BR"/>
-        </w:rPr>
-        <w:t>o</w:t>
+        <w:t xml:space="preserve">É aberta uma janela com os </w:t>
+      </w:r>
+      <w:r>
+        <w:rPr>
+          <w:lang w:val="pt-BR"/>
+        </w:rPr>
+        <w:t>Contatos de Segurança</w:t>
+      </w:r>
+      <w:r>
+        <w:rPr>
+          <w:lang w:val="pt-BR"/>
+        </w:rPr>
+        <w:t xml:space="preserve"> já cadastrados, e clica na opção de adicionar um novo </w:t>
+      </w:r>
+      <w:r>
+        <w:rPr>
+          <w:lang w:val="pt-BR"/>
+        </w:rPr>
+        <w:t>Contato</w:t>
       </w:r>
       <w:r>
         <w:rPr>
@@ -269,16 +245,10 @@
         </w:rPr>
         <w:t xml:space="preserve"> </w:t>
       </w:r>
-      <w:r>
-        <w:rPr>
-          <w:lang w:val="pt-BR"/>
-        </w:rPr>
-        <w:t>do contato de segurança</w:t>
-      </w:r>
-    </w:p>
-    <w:p>
-      <w:pPr>
-        <w:pStyle w:val="Corpodetexto"/>
+    </w:p>
+    <w:p>
+      <w:pPr>
+        <w:pStyle w:val="BodyText"/>
         <w:numPr>
           <w:ilvl w:val="0"/>
           <w:numId w:val="5"/>
@@ -292,62 +262,30 @@
         <w:rPr>
           <w:lang w:val="pt-BR"/>
         </w:rPr>
-        <w:t xml:space="preserve">O </w:t>
-      </w:r>
-      <w:r>
-        <w:rPr>
-          <w:lang w:val="pt-BR"/>
-        </w:rPr>
-        <w:t>Usuário</w:t>
-      </w:r>
-      <w:r>
-        <w:rPr>
-          <w:lang w:val="pt-BR"/>
-        </w:rPr>
-        <w:t xml:space="preserve"> </w:t>
-      </w:r>
-      <w:r>
-        <w:rPr>
-          <w:lang w:val="pt-BR"/>
-        </w:rPr>
-        <w:t xml:space="preserve">preenche o </w:t>
-      </w:r>
-      <w:r>
-        <w:rPr>
-          <w:lang w:val="pt-BR"/>
-        </w:rPr>
-        <w:t xml:space="preserve">formulário com as informações </w:t>
-      </w:r>
-      <w:r>
-        <w:rPr>
-          <w:lang w:val="pt-BR"/>
-        </w:rPr>
-        <w:t xml:space="preserve">do </w:t>
-      </w:r>
-      <w:r>
-        <w:rPr>
-          <w:lang w:val="pt-BR"/>
-        </w:rPr>
-        <w:t>contato de segurança</w:t>
-      </w:r>
-      <w:r>
-        <w:rPr>
-          <w:lang w:val="pt-BR"/>
-        </w:rPr>
-        <w:t xml:space="preserve"> e clica em salvar</w:t>
-      </w:r>
-      <w:r>
-        <w:rPr>
-          <w:lang w:val="pt-BR"/>
-        </w:rPr>
-        <w:t>.</w:t>
-      </w:r>
-      <w:bookmarkStart w:id="0" w:name="_GoBack"/>
-      <w:bookmarkEnd w:id="0"/>
-    </w:p>
-    <w:p>
-      <w:pPr>
-        <w:pStyle w:val="Corpodetexto"/>
+        <w:t>O sistema exibe uma nova janela com um formulário a ser preenchido referente ao cadastramento</w:t>
+      </w:r>
+      <w:r>
+        <w:rPr>
+          <w:lang w:val="pt-BR"/>
+        </w:rPr>
+        <w:t xml:space="preserve"> do </w:t>
+      </w:r>
+      <w:r>
+        <w:rPr>
+          <w:lang w:val="pt-BR"/>
+        </w:rPr>
+        <w:t>Contato</w:t>
+      </w:r>
+      <w:r>
+        <w:rPr>
+          <w:lang w:val="pt-BR"/>
+        </w:rPr>
+        <w:t xml:space="preserve"> [FA2]</w:t>
+      </w:r>
+    </w:p>
+    <w:p>
+      <w:pPr>
+        <w:pStyle w:val="BodyText"/>
         <w:numPr>
           <w:ilvl w:val="0"/>
           <w:numId w:val="5"/>
@@ -361,19 +299,37 @@
         <w:rPr>
           <w:lang w:val="pt-BR"/>
         </w:rPr>
-        <w:t>O si</w:t>
-      </w:r>
-      <w:r>
-        <w:rPr>
-          <w:lang w:val="pt-BR"/>
-        </w:rPr>
-        <w:t xml:space="preserve">stema persiste as informações do </w:t>
-      </w:r>
-      <w:r>
-        <w:rPr>
-          <w:lang w:val="pt-BR"/>
-        </w:rPr>
-        <w:t>contato de segurança</w:t>
+        <w:t xml:space="preserve">O </w:t>
+      </w:r>
+      <w:r>
+        <w:rPr>
+          <w:lang w:val="pt-BR"/>
+        </w:rPr>
+        <w:t>Usuário</w:t>
+      </w:r>
+      <w:r>
+        <w:rPr>
+          <w:lang w:val="pt-BR"/>
+        </w:rPr>
+        <w:t xml:space="preserve"> preenche o formulário com as informações </w:t>
+      </w:r>
+      <w:r>
+        <w:rPr>
+          <w:lang w:val="pt-BR"/>
+        </w:rPr>
+        <w:t xml:space="preserve">do </w:t>
+      </w:r>
+      <w:r>
+        <w:rPr>
+          <w:lang w:val="pt-BR"/>
+        </w:rPr>
+        <w:t>Contato</w:t>
+      </w:r>
+      <w:r>
+        <w:rPr>
+          <w:lang w:val="pt-BR"/>
+        </w:rPr>
+        <w:t xml:space="preserve"> e clica em salvar</w:t>
       </w:r>
       <w:r>
         <w:rPr>
@@ -384,7 +340,7 @@
     </w:p>
     <w:p>
       <w:pPr>
-        <w:pStyle w:val="Corpodetexto"/>
+        <w:pStyle w:val="BodyText"/>
         <w:numPr>
           <w:ilvl w:val="0"/>
           <w:numId w:val="5"/>
@@ -398,7 +354,13 @@
         <w:rPr>
           <w:lang w:val="pt-BR"/>
         </w:rPr>
-        <w:t>O caso de uso é encerrado</w:t>
+        <w:t xml:space="preserve">O sistema persiste as informações do </w:t>
+      </w:r>
+      <w:r>
+        <w:rPr>
+          <w:lang w:val="pt-BR"/>
+        </w:rPr>
+        <w:t>Contato</w:t>
       </w:r>
       <w:r>
         <w:rPr>
@@ -409,7 +371,45 @@
     </w:p>
     <w:p>
       <w:pPr>
-        <w:pStyle w:val="Ttulo1"/>
+        <w:pStyle w:val="BodyText"/>
+        <w:numPr>
+          <w:ilvl w:val="0"/>
+          <w:numId w:val="5"/>
+        </w:numPr>
+        <w:jc w:val="both"/>
+        <w:rPr>
+          <w:lang w:val="pt-BR"/>
+        </w:rPr>
+      </w:pPr>
+      <w:r>
+        <w:rPr>
+          <w:lang w:val="pt-BR"/>
+        </w:rPr>
+        <w:t>O caso de uso é encerrado.</w:t>
+      </w:r>
+    </w:p>
+    <w:p>
+      <w:pPr>
+        <w:pStyle w:val="BodyText"/>
+        <w:numPr>
+          <w:ilvl w:val="0"/>
+          <w:numId w:val="5"/>
+        </w:numPr>
+        <w:jc w:val="both"/>
+        <w:rPr>
+          <w:lang w:val="pt-BR"/>
+        </w:rPr>
+      </w:pPr>
+      <w:r>
+        <w:rPr>
+          <w:lang w:val="pt-BR"/>
+        </w:rPr>
+        <w:t>.</w:t>
+      </w:r>
+    </w:p>
+    <w:p>
+      <w:pPr>
+        <w:pStyle w:val="Heading1"/>
         <w:jc w:val="both"/>
         <w:rPr>
           <w:lang w:val="pt-BR"/>
@@ -424,7 +424,7 @@
     </w:p>
     <w:p>
       <w:pPr>
-        <w:pStyle w:val="Ttulo2"/>
+        <w:pStyle w:val="Heading2"/>
         <w:numPr>
           <w:ilvl w:val="1"/>
           <w:numId w:val="1"/>
@@ -444,7 +444,7 @@
     </w:p>
     <w:p>
       <w:pPr>
-        <w:pStyle w:val="Corpodetexto"/>
+        <w:pStyle w:val="BodyText"/>
         <w:jc w:val="both"/>
         <w:rPr>
           <w:lang w:val="pt-BR"/>
@@ -483,7 +483,7 @@
     </w:p>
     <w:p>
       <w:pPr>
-        <w:pStyle w:val="Corpodetexto"/>
+        <w:pStyle w:val="BodyText"/>
         <w:numPr>
           <w:ilvl w:val="0"/>
           <w:numId w:val="8"/>
@@ -538,7 +538,7 @@
     </w:p>
     <w:p>
       <w:pPr>
-        <w:pStyle w:val="Corpodetexto"/>
+        <w:pStyle w:val="BodyText"/>
         <w:numPr>
           <w:ilvl w:val="0"/>
           <w:numId w:val="8"/>
@@ -581,7 +581,7 @@
     </w:p>
     <w:p>
       <w:pPr>
-        <w:pStyle w:val="Corpodetexto"/>
+        <w:pStyle w:val="BodyText"/>
         <w:numPr>
           <w:ilvl w:val="0"/>
           <w:numId w:val="8"/>
@@ -595,12 +595,116 @@
         <w:rPr>
           <w:lang w:val="pt-BR"/>
         </w:rPr>
-        <w:t>O caso de uso volta para o passo 4 do fluxo principal.</w:t>
-      </w:r>
-    </w:p>
-    <w:p>
-      <w:pPr>
-        <w:pStyle w:val="Ttulo1"/>
+        <w:t xml:space="preserve">O caso de uso volta para o passo </w:t>
+      </w:r>
+      <w:r>
+        <w:rPr>
+          <w:lang w:val="pt-BR"/>
+        </w:rPr>
+        <w:t>5</w:t>
+      </w:r>
+      <w:r>
+        <w:rPr>
+          <w:lang w:val="pt-BR"/>
+        </w:rPr>
+        <w:t xml:space="preserve"> do fluxo principal.</w:t>
+      </w:r>
+    </w:p>
+    <w:p>
+      <w:pPr>
+        <w:pStyle w:val="BodyText"/>
+        <w:jc w:val="both"/>
+        <w:rPr>
+          <w:b/>
+          <w:lang w:val="pt-BR"/>
+        </w:rPr>
+      </w:pPr>
+      <w:r>
+        <w:rPr>
+          <w:b/>
+          <w:lang w:val="pt-BR"/>
+        </w:rPr>
+        <w:t>[FA2]</w:t>
+      </w:r>
+    </w:p>
+    <w:p>
+      <w:pPr>
+        <w:pStyle w:val="BodyText"/>
+        <w:jc w:val="both"/>
+        <w:rPr>
+          <w:lang w:val="pt-BR"/>
+        </w:rPr>
+      </w:pPr>
+      <w:r>
+        <w:rPr>
+          <w:lang w:val="pt-BR"/>
+        </w:rPr>
+        <w:t xml:space="preserve">  O Usuário pode desistir de realizar o cadastro e clicar em voltar na tela do cadastro</w:t>
+      </w:r>
+    </w:p>
+    <w:p>
+      <w:pPr>
+        <w:pStyle w:val="BodyText"/>
+        <w:numPr>
+          <w:ilvl w:val="0"/>
+          <w:numId w:val="10"/>
+        </w:numPr>
+        <w:jc w:val="both"/>
+        <w:rPr>
+          <w:lang w:val="pt-BR"/>
+        </w:rPr>
+      </w:pPr>
+      <w:r>
+        <w:rPr>
+          <w:lang w:val="pt-BR"/>
+        </w:rPr>
+        <w:t>O usuário clica em “voltar” na tela do cadastro</w:t>
+      </w:r>
+    </w:p>
+    <w:p>
+      <w:pPr>
+        <w:pStyle w:val="BodyText"/>
+        <w:numPr>
+          <w:ilvl w:val="0"/>
+          <w:numId w:val="10"/>
+        </w:numPr>
+        <w:jc w:val="both"/>
+        <w:rPr>
+          <w:lang w:val="pt-BR"/>
+        </w:rPr>
+      </w:pPr>
+      <w:r>
+        <w:rPr>
+          <w:lang w:val="pt-BR"/>
+        </w:rPr>
+        <w:t xml:space="preserve">O caso de uso volta para o passo </w:t>
+      </w:r>
+      <w:r>
+        <w:rPr>
+          <w:lang w:val="pt-BR"/>
+        </w:rPr>
+        <w:t>6</w:t>
+      </w:r>
+      <w:r>
+        <w:rPr>
+          <w:lang w:val="pt-BR"/>
+        </w:rPr>
+        <w:t xml:space="preserve"> do fluxo principal.</w:t>
+      </w:r>
+    </w:p>
+    <w:p>
+      <w:pPr>
+        <w:pStyle w:val="BodyText"/>
+        <w:ind w:left="1380"/>
+        <w:jc w:val="both"/>
+        <w:rPr>
+          <w:lang w:val="pt-BR"/>
+        </w:rPr>
+      </w:pPr>
+    </w:p>
+    <w:p>
+      <w:pPr>
+        <w:pStyle w:val="Heading1"/>
         <w:jc w:val="both"/>
         <w:rPr>
           <w:lang w:val="pt-BR"/>
@@ -615,7 +719,7 @@
     </w:p>
     <w:p>
       <w:pPr>
-        <w:pStyle w:val="Ttulo2"/>
+        <w:pStyle w:val="Heading2"/>
         <w:jc w:val="both"/>
         <w:rPr>
           <w:lang w:val="pt-BR"/>
@@ -630,7 +734,7 @@
     </w:p>
     <w:p>
       <w:pPr>
-        <w:pStyle w:val="Corpodetexto"/>
+        <w:pStyle w:val="BodyText"/>
         <w:numPr>
           <w:ilvl w:val="0"/>
           <w:numId w:val="6"/>
@@ -655,7 +759,7 @@
     </w:p>
     <w:p>
       <w:pPr>
-        <w:pStyle w:val="Ttulo2"/>
+        <w:pStyle w:val="Heading2"/>
         <w:jc w:val="both"/>
         <w:rPr>
           <w:lang w:val="pt-BR"/>
@@ -670,7 +774,7 @@
     </w:p>
     <w:p>
       <w:pPr>
-        <w:pStyle w:val="Corpodetexto"/>
+        <w:pStyle w:val="BodyText"/>
         <w:numPr>
           <w:ilvl w:val="0"/>
           <w:numId w:val="9"/>
@@ -695,7 +799,7 @@
     </w:p>
     <w:p>
       <w:pPr>
-        <w:pStyle w:val="Corpodetexto"/>
+        <w:pStyle w:val="BodyText"/>
         <w:numPr>
           <w:ilvl w:val="0"/>
           <w:numId w:val="9"/>
@@ -720,22 +824,23 @@
     </w:p>
     <w:p>
       <w:pPr>
-        <w:pStyle w:val="Ttulo1"/>
-        <w:jc w:val="both"/>
-        <w:rPr>
-          <w:lang w:val="pt-BR"/>
-        </w:rPr>
-      </w:pPr>
-      <w:r>
-        <w:rPr>
-          <w:lang w:val="pt-BR"/>
-        </w:rPr>
+        <w:pStyle w:val="Heading1"/>
+        <w:jc w:val="both"/>
+        <w:rPr>
+          <w:lang w:val="pt-BR"/>
+        </w:rPr>
+      </w:pPr>
+      <w:r>
+        <w:rPr>
+          <w:lang w:val="pt-BR"/>
+        </w:rPr>
+        <w:lastRenderedPageBreak/>
         <w:t>Pós-condições</w:t>
       </w:r>
     </w:p>
     <w:p>
       <w:pPr>
-        <w:pStyle w:val="Ttulo2"/>
+        <w:pStyle w:val="Heading2"/>
         <w:jc w:val="both"/>
         <w:rPr>
           <w:lang w:val="pt-BR"/>
@@ -802,7 +907,7 @@
     </w:p>
     <w:p>
       <w:pPr>
-        <w:pStyle w:val="Ttulo1"/>
+        <w:pStyle w:val="Heading1"/>
         <w:jc w:val="both"/>
         <w:rPr>
           <w:lang w:val="pt-BR"/>
@@ -817,7 +922,8 @@
     </w:p>
     <w:p>
       <w:pPr>
-        <w:pStyle w:val="Corpodetexto"/>
+        <w:pStyle w:val="BodyText"/>
+        <w:ind w:left="0"/>
         <w:jc w:val="both"/>
         <w:rPr>
           <w:b/>
@@ -827,30 +933,36 @@
     </w:p>
     <w:p>
       <w:pPr>
-        <w:jc w:val="both"/>
-        <w:rPr>
-          <w:lang w:val="pt-BR"/>
-        </w:rPr>
-      </w:pPr>
-    </w:p>
-    <w:p>
-      <w:pPr>
-        <w:jc w:val="both"/>
-        <w:rPr>
-          <w:lang w:val="pt-BR"/>
-        </w:rPr>
-      </w:pPr>
-      <w:r>
-        <w:rPr>
+        <w:pStyle w:val="BodyText"/>
+        <w:ind w:left="0"/>
+        <w:jc w:val="both"/>
+        <w:rPr>
+          <w:b/>
+          <w:lang w:val="pt-BR"/>
+        </w:rPr>
+      </w:pPr>
+    </w:p>
+    <w:p>
+      <w:pPr>
+        <w:pStyle w:val="BodyText"/>
+        <w:ind w:left="0"/>
+        <w:jc w:val="both"/>
+        <w:rPr>
+          <w:b/>
+          <w:lang w:val="pt-BR"/>
+        </w:rPr>
+      </w:pPr>
+      <w:r>
+        <w:rPr>
+          <w:b/>
           <w:noProof/>
           <w:lang w:val="pt-BR" w:eastAsia="pt-BR"/>
         </w:rPr>
-        <w:lastRenderedPageBreak/>
         <w:drawing>
           <wp:inline distT="0" distB="0" distL="0" distR="0">
             <wp:extent cx="4057650" cy="5772150"/>
             <wp:effectExtent l="0" t="0" r="0" b="0"/>
-            <wp:docPr id="1" name="Picture 1"/>
+            <wp:docPr id="2" name="Picture 2"/>
             <wp:cNvGraphicFramePr>
               <a:graphicFrameLocks xmlns:a="http://schemas.openxmlformats.org/drawingml/2006/main" noChangeAspect="1"/>
             </wp:cNvGraphicFramePr>
@@ -858,7 +970,7 @@
               <a:graphicData uri="http://schemas.openxmlformats.org/drawingml/2006/picture">
                 <pic:pic xmlns:pic="http://schemas.openxmlformats.org/drawingml/2006/picture">
                   <pic:nvPicPr>
-                    <pic:cNvPr id="1" name="Cadastro_Contato_Seguranca.png"/>
+                    <pic:cNvPr id="2" name="Lista_Contato_Seg.png"/>
                     <pic:cNvPicPr/>
                   </pic:nvPicPr>
                   <pic:blipFill>
@@ -888,6 +1000,83 @@
           </wp:inline>
         </w:drawing>
       </w:r>
+      <w:bookmarkStart w:id="0" w:name="_GoBack"/>
+      <w:bookmarkEnd w:id="0"/>
+    </w:p>
+    <w:p>
+      <w:pPr>
+        <w:pStyle w:val="BodyText"/>
+        <w:ind w:left="0"/>
+        <w:jc w:val="both"/>
+        <w:rPr>
+          <w:b/>
+          <w:lang w:val="pt-BR"/>
+        </w:rPr>
+      </w:pPr>
+    </w:p>
+    <w:p>
+      <w:pPr>
+        <w:jc w:val="both"/>
+        <w:rPr>
+          <w:lang w:val="pt-BR"/>
+        </w:rPr>
+      </w:pPr>
+    </w:p>
+    <w:p>
+      <w:pPr>
+        <w:jc w:val="both"/>
+        <w:rPr>
+          <w:lang w:val="pt-BR"/>
+        </w:rPr>
+      </w:pPr>
+      <w:r>
+        <w:rPr>
+          <w:noProof/>
+          <w:lang w:val="pt-BR" w:eastAsia="pt-BR"/>
+        </w:rPr>
+        <w:lastRenderedPageBreak/>
+        <w:drawing>
+          <wp:inline distT="0" distB="0" distL="0" distR="0">
+            <wp:extent cx="4057650" cy="5772150"/>
+            <wp:effectExtent l="0" t="0" r="0" b="0"/>
+            <wp:docPr id="1" name="Picture 1"/>
+            <wp:cNvGraphicFramePr>
+              <a:graphicFrameLocks xmlns:a="http://schemas.openxmlformats.org/drawingml/2006/main" noChangeAspect="1"/>
+            </wp:cNvGraphicFramePr>
+            <a:graphic xmlns:a="http://schemas.openxmlformats.org/drawingml/2006/main">
+              <a:graphicData uri="http://schemas.openxmlformats.org/drawingml/2006/picture">
+                <pic:pic xmlns:pic="http://schemas.openxmlformats.org/drawingml/2006/picture">
+                  <pic:nvPicPr>
+                    <pic:cNvPr id="1" name="Cadastro_Contato_Seguranca.png"/>
+                    <pic:cNvPicPr/>
+                  </pic:nvPicPr>
+                  <pic:blipFill>
+                    <a:blip r:embed="rId9">
+                      <a:extLst>
+                        <a:ext uri="{28A0092B-C50C-407E-A947-70E740481C1C}">
+                          <a14:useLocalDpi xmlns:a14="http://schemas.microsoft.com/office/drawing/2010/main" val="0"/>
+                        </a:ext>
+                      </a:extLst>
+                    </a:blip>
+                    <a:stretch>
+                      <a:fillRect/>
+                    </a:stretch>
+                  </pic:blipFill>
+                  <pic:spPr>
+                    <a:xfrm>
+                      <a:off x="0" y="0"/>
+                      <a:ext cx="4057650" cy="5772150"/>
+                    </a:xfrm>
+                    <a:prstGeom prst="rect">
+                      <a:avLst/>
+                    </a:prstGeom>
+                  </pic:spPr>
+                </pic:pic>
+              </a:graphicData>
+            </a:graphic>
+          </wp:inline>
+        </w:drawing>
+      </w:r>
     </w:p>
     <w:p>
       <w:pPr>
@@ -897,8 +1086,8 @@
       </w:pPr>
     </w:p>
     <w:sectPr>
-      <w:headerReference w:type="default" r:id="rId9"/>
-      <w:footerReference w:type="default" r:id="rId10"/>
+      <w:headerReference w:type="default" r:id="rId10"/>
+      <w:footerReference w:type="default" r:id="rId11"/>
       <w:pgSz w:w="12240" w:h="15840"/>
       <w:pgMar w:top="1440" w:right="1800" w:bottom="1440" w:left="1800" w:header="720" w:footer="720" w:gutter="0"/>
       <w:cols w:space="720"/>
@@ -1019,28 +1208,28 @@
           </w:r>
           <w:r>
             <w:rPr>
-              <w:rStyle w:val="Nmerodepgina"/>
+              <w:rStyle w:val="PageNumber"/>
               <w:sz w:val="20"/>
             </w:rPr>
             <w:fldChar w:fldCharType="begin"/>
           </w:r>
           <w:r>
             <w:rPr>
-              <w:rStyle w:val="Nmerodepgina"/>
+              <w:rStyle w:val="PageNumber"/>
               <w:sz w:val="20"/>
             </w:rPr>
             <w:instrText xml:space="preserve"> PAGE </w:instrText>
           </w:r>
           <w:r>
             <w:rPr>
-              <w:rStyle w:val="Nmerodepgina"/>
+              <w:rStyle w:val="PageNumber"/>
               <w:sz w:val="20"/>
             </w:rPr>
             <w:fldChar w:fldCharType="separate"/>
           </w:r>
           <w:r>
             <w:rPr>
-              <w:rStyle w:val="Nmerodepgina"/>
+              <w:rStyle w:val="PageNumber"/>
               <w:noProof/>
               <w:sz w:val="20"/>
             </w:rPr>
@@ -1048,28 +1237,28 @@
           </w:r>
           <w:r>
             <w:rPr>
-              <w:rStyle w:val="Nmerodepgina"/>
+              <w:rStyle w:val="PageNumber"/>
               <w:sz w:val="20"/>
             </w:rPr>
             <w:fldChar w:fldCharType="end"/>
           </w:r>
           <w:r>
             <w:rPr>
-              <w:rStyle w:val="Nmerodepgina"/>
+              <w:rStyle w:val="PageNumber"/>
               <w:sz w:val="20"/>
             </w:rPr>
             <w:t xml:space="preserve"> de</w:t>
           </w:r>
           <w:r>
             <w:rPr>
-              <w:rStyle w:val="Nmerodepgina"/>
+              <w:rStyle w:val="PageNumber"/>
               <w:sz w:val="20"/>
             </w:rPr>
             <w:t xml:space="preserve"> </w:t>
           </w:r>
           <w:r>
             <w:rPr>
-              <w:rStyle w:val="Nmerodepgina"/>
+              <w:rStyle w:val="PageNumber"/>
               <w:sz w:val="20"/>
               <w:szCs w:val="20"/>
             </w:rPr>
@@ -1077,7 +1266,7 @@
           </w:r>
           <w:r>
             <w:rPr>
-              <w:rStyle w:val="Nmerodepgina"/>
+              <w:rStyle w:val="PageNumber"/>
               <w:sz w:val="20"/>
               <w:szCs w:val="20"/>
             </w:rPr>
@@ -1085,7 +1274,7 @@
           </w:r>
           <w:r>
             <w:rPr>
-              <w:rStyle w:val="Nmerodepgina"/>
+              <w:rStyle w:val="PageNumber"/>
               <w:sz w:val="20"/>
               <w:szCs w:val="20"/>
             </w:rPr>
@@ -1093,16 +1282,16 @@
           </w:r>
           <w:r>
             <w:rPr>
-              <w:rStyle w:val="Nmerodepgina"/>
+              <w:rStyle w:val="PageNumber"/>
               <w:noProof/>
               <w:sz w:val="20"/>
               <w:szCs w:val="20"/>
             </w:rPr>
-            <w:t>2</w:t>
+            <w:t>3</w:t>
           </w:r>
           <w:r>
             <w:rPr>
-              <w:rStyle w:val="Nmerodepgina"/>
+              <w:rStyle w:val="PageNumber"/>
               <w:sz w:val="20"/>
               <w:szCs w:val="20"/>
             </w:rPr>
@@ -1114,7 +1303,7 @@
   </w:tbl>
   <w:p>
     <w:pPr>
-      <w:pStyle w:val="Rodap"/>
+      <w:pStyle w:val="Footer"/>
     </w:pPr>
   </w:p>
 </w:ftr>
@@ -1280,7 +1469,7 @@
   </w:tbl>
   <w:p>
     <w:pPr>
-      <w:pStyle w:val="Cabealho"/>
+      <w:pStyle w:val="Header"/>
       <w:rPr>
         <w:lang w:val="pt-BR"/>
       </w:rPr>
@@ -1298,7 +1487,7 @@
     <w:lvl w:ilvl="0">
       <w:start w:val="1"/>
       <w:numFmt w:val="decimal"/>
-      <w:pStyle w:val="Ttulo1"/>
+      <w:pStyle w:val="Heading1"/>
       <w:lvlText w:val="%1"/>
       <w:lvlJc w:val="left"/>
       <w:pPr>
@@ -1311,7 +1500,7 @@
     <w:lvl w:ilvl="1">
       <w:start w:val="1"/>
       <w:numFmt w:val="decimal"/>
-      <w:pStyle w:val="Ttulo2"/>
+      <w:pStyle w:val="Heading2"/>
       <w:lvlText w:val="%1.%2"/>
       <w:lvlJc w:val="left"/>
       <w:pPr>
@@ -1324,7 +1513,7 @@
     <w:lvl w:ilvl="2">
       <w:start w:val="1"/>
       <w:numFmt w:val="decimal"/>
-      <w:pStyle w:val="Ttulo3"/>
+      <w:pStyle w:val="Heading3"/>
       <w:lvlText w:val="%1.%2.%3"/>
       <w:lvlJc w:val="left"/>
       <w:pPr>
@@ -1337,7 +1526,7 @@
     <w:lvl w:ilvl="3">
       <w:start w:val="1"/>
       <w:numFmt w:val="decimal"/>
-      <w:pStyle w:val="Ttulo4"/>
+      <w:pStyle w:val="Heading4"/>
       <w:lvlText w:val="%1.%2.%3.%4"/>
       <w:lvlJc w:val="left"/>
       <w:pPr>
@@ -1350,7 +1539,7 @@
     <w:lvl w:ilvl="4">
       <w:start w:val="1"/>
       <w:numFmt w:val="decimal"/>
-      <w:pStyle w:val="Ttulo5"/>
+      <w:pStyle w:val="Heading5"/>
       <w:lvlText w:val="%1.%2.%3.%4.%5"/>
       <w:lvlJc w:val="left"/>
       <w:pPr>
@@ -1363,7 +1552,7 @@
     <w:lvl w:ilvl="5">
       <w:start w:val="1"/>
       <w:numFmt w:val="decimal"/>
-      <w:pStyle w:val="Ttulo6"/>
+      <w:pStyle w:val="Heading6"/>
       <w:lvlText w:val="%1.%2.%3.%4.%5.%6"/>
       <w:lvlJc w:val="left"/>
       <w:pPr>
@@ -1376,7 +1565,7 @@
     <w:lvl w:ilvl="6">
       <w:start w:val="1"/>
       <w:numFmt w:val="decimal"/>
-      <w:pStyle w:val="Ttulo7"/>
+      <w:pStyle w:val="Heading7"/>
       <w:lvlText w:val="%1.%2.%3.%4.%5.%6.%7"/>
       <w:lvlJc w:val="left"/>
       <w:pPr>
@@ -1389,7 +1578,7 @@
     <w:lvl w:ilvl="7">
       <w:start w:val="1"/>
       <w:numFmt w:val="decimal"/>
-      <w:pStyle w:val="Ttulo8"/>
+      <w:pStyle w:val="Heading8"/>
       <w:lvlText w:val="%1.%2.%3.%4.%5.%6.%7.%8"/>
       <w:lvlJc w:val="left"/>
       <w:pPr>
@@ -1402,7 +1591,7 @@
     <w:lvl w:ilvl="8">
       <w:start w:val="1"/>
       <w:numFmt w:val="decimal"/>
-      <w:pStyle w:val="Ttulo9"/>
+      <w:pStyle w:val="Heading9"/>
       <w:lvlText w:val="%1.%2.%3.%4.%5.%6.%7.%8.%9"/>
       <w:lvlJc w:val="left"/>
       <w:pPr>
@@ -2167,6 +2356,95 @@
           <w:tab w:val="num" w:pos="7200"/>
         </w:tabs>
         <w:ind w:left="7200" w:hanging="180"/>
+      </w:pPr>
+    </w:lvl>
+  </w:abstractNum>
+  <w:abstractNum w:abstractNumId="8" w15:restartNumberingAfterBreak="0">
+    <w:nsid w:val="63FF7C5A"/>
+    <w:multiLevelType w:val="hybridMultilevel"/>
+    <w:tmpl w:val="75A26906"/>
+    <w:lvl w:ilvl="0" w:tplc="01989772">
+      <w:start w:val="1"/>
+      <w:numFmt w:val="decimal"/>
+      <w:lvlText w:val="%1."/>
+      <w:lvlJc w:val="left"/>
+      <w:pPr>
+        <w:ind w:left="1380" w:hanging="360"/>
+      </w:pPr>
+      <w:rPr>
+        <w:rFonts w:hint="default"/>
+      </w:rPr>
+    </w:lvl>
+    <w:lvl w:ilvl="1" w:tplc="04160019" w:tentative="1">
+      <w:start w:val="1"/>
+      <w:numFmt w:val="lowerLetter"/>
+      <w:lvlText w:val="%2."/>
+      <w:lvlJc w:val="left"/>
+      <w:pPr>
+        <w:ind w:left="2100" w:hanging="360"/>
+      </w:pPr>
+    </w:lvl>
+    <w:lvl w:ilvl="2" w:tplc="0416001B" w:tentative="1">
+      <w:start w:val="1"/>
+      <w:numFmt w:val="lowerRoman"/>
+      <w:lvlText w:val="%3."/>
+      <w:lvlJc w:val="right"/>
+      <w:pPr>
+        <w:ind w:left="2820" w:hanging="180"/>
+      </w:pPr>
+    </w:lvl>
+    <w:lvl w:ilvl="3" w:tplc="0416000F" w:tentative="1">
+      <w:start w:val="1"/>
+      <w:numFmt w:val="decimal"/>
+      <w:lvlText w:val="%4."/>
+      <w:lvlJc w:val="left"/>
+      <w:pPr>
+        <w:ind w:left="3540" w:hanging="360"/>
+      </w:pPr>
+    </w:lvl>
+    <w:lvl w:ilvl="4" w:tplc="04160019" w:tentative="1">
+      <w:start w:val="1"/>
+      <w:numFmt w:val="lowerLetter"/>
+      <w:lvlText w:val="%5."/>
+      <w:lvlJc w:val="left"/>
+      <w:pPr>
+        <w:ind w:left="4260" w:hanging="360"/>
+      </w:pPr>
+    </w:lvl>
+    <w:lvl w:ilvl="5" w:tplc="0416001B" w:tentative="1">
+      <w:start w:val="1"/>
+      <w:numFmt w:val="lowerRoman"/>
+      <w:lvlText w:val="%6."/>
+      <w:lvlJc w:val="right"/>
+      <w:pPr>
+        <w:ind w:left="4980" w:hanging="180"/>
+      </w:pPr>
+    </w:lvl>
+    <w:lvl w:ilvl="6" w:tplc="0416000F" w:tentative="1">
+      <w:start w:val="1"/>
+      <w:numFmt w:val="decimal"/>
+      <w:lvlText w:val="%7."/>
+      <w:lvlJc w:val="left"/>
+      <w:pPr>
+        <w:ind w:left="5700" w:hanging="360"/>
+      </w:pPr>
+    </w:lvl>
+    <w:lvl w:ilvl="7" w:tplc="04160019" w:tentative="1">
+      <w:start w:val="1"/>
+      <w:numFmt w:val="lowerLetter"/>
+      <w:lvlText w:val="%8."/>
+      <w:lvlJc w:val="left"/>
+      <w:pPr>
+        <w:ind w:left="6420" w:hanging="360"/>
+      </w:pPr>
+    </w:lvl>
+    <w:lvl w:ilvl="8" w:tplc="0416001B" w:tentative="1">
+      <w:start w:val="1"/>
+      <w:numFmt w:val="lowerRoman"/>
+      <w:lvlText w:val="%9."/>
+      <w:lvlJc w:val="right"/>
+      <w:pPr>
+        <w:ind w:left="7140" w:hanging="180"/>
       </w:pPr>
     </w:lvl>
   </w:abstractNum>
@@ -2196,6 +2474,9 @@
   </w:num>
   <w:num w:numId="9">
     <w:abstractNumId w:val="4"/>
+  </w:num>
+  <w:num w:numId="10">
+    <w:abstractNumId w:val="8"/>
   </w:num>
 </w:numbering>
 </file>
@@ -2593,7 +2874,7 @@
       <w:lang w:val="en-US" w:eastAsia="en-US"/>
     </w:rPr>
   </w:style>
-  <w:style w:type="paragraph" w:styleId="Ttulo1">
+  <w:style w:type="paragraph" w:styleId="Heading1">
     <w:name w:val="heading 1"/>
     <w:basedOn w:val="Normal"/>
     <w:next w:val="Normal"/>
@@ -2614,11 +2895,11 @@
       <w:szCs w:val="20"/>
     </w:rPr>
   </w:style>
-  <w:style w:type="paragraph" w:styleId="Ttulo2">
+  <w:style w:type="paragraph" w:styleId="Heading2">
     <w:name w:val="heading 2"/>
-    <w:basedOn w:val="Ttulo1"/>
+    <w:basedOn w:val="Heading1"/>
     <w:next w:val="Normal"/>
-    <w:link w:val="Ttulo2Char"/>
+    <w:link w:val="Heading2Char"/>
     <w:qFormat/>
     <w:pPr>
       <w:keepNext w:val="0"/>
@@ -2632,9 +2913,9 @@
       <w:sz w:val="20"/>
     </w:rPr>
   </w:style>
-  <w:style w:type="paragraph" w:styleId="Ttulo3">
+  <w:style w:type="paragraph" w:styleId="Heading3">
     <w:name w:val="heading 3"/>
-    <w:basedOn w:val="Ttulo1"/>
+    <w:basedOn w:val="Heading1"/>
     <w:qFormat/>
     <w:pPr>
       <w:keepNext w:val="0"/>
@@ -2650,7 +2931,7 @@
       <w:sz w:val="20"/>
     </w:rPr>
   </w:style>
-  <w:style w:type="paragraph" w:styleId="Ttulo4">
+  <w:style w:type="paragraph" w:styleId="Heading4">
     <w:name w:val="heading 4"/>
     <w:basedOn w:val="Normal"/>
     <w:next w:val="Normal"/>
@@ -2671,7 +2952,7 @@
       <w:szCs w:val="28"/>
     </w:rPr>
   </w:style>
-  <w:style w:type="paragraph" w:styleId="Ttulo5">
+  <w:style w:type="paragraph" w:styleId="Heading5">
     <w:name w:val="heading 5"/>
     <w:basedOn w:val="Normal"/>
     <w:next w:val="Normal"/>
@@ -2693,7 +2974,7 @@
       <w:szCs w:val="26"/>
     </w:rPr>
   </w:style>
-  <w:style w:type="paragraph" w:styleId="Ttulo6">
+  <w:style w:type="paragraph" w:styleId="Heading6">
     <w:name w:val="heading 6"/>
     <w:basedOn w:val="Normal"/>
     <w:next w:val="Normal"/>
@@ -2713,7 +2994,7 @@
       <w:szCs w:val="22"/>
     </w:rPr>
   </w:style>
-  <w:style w:type="paragraph" w:styleId="Ttulo7">
+  <w:style w:type="paragraph" w:styleId="Heading7">
     <w:name w:val="heading 7"/>
     <w:basedOn w:val="Normal"/>
     <w:next w:val="Normal"/>
@@ -2727,7 +3008,7 @@
       <w:outlineLvl w:val="6"/>
     </w:pPr>
   </w:style>
-  <w:style w:type="paragraph" w:styleId="Ttulo8">
+  <w:style w:type="paragraph" w:styleId="Heading8">
     <w:name w:val="heading 8"/>
     <w:basedOn w:val="Normal"/>
     <w:next w:val="Normal"/>
@@ -2745,7 +3026,7 @@
       <w:iCs/>
     </w:rPr>
   </w:style>
-  <w:style w:type="paragraph" w:styleId="Ttulo9">
+  <w:style w:type="paragraph" w:styleId="Heading9">
     <w:name w:val="heading 9"/>
     <w:basedOn w:val="Normal"/>
     <w:next w:val="Normal"/>
@@ -2764,13 +3045,13 @@
       <w:szCs w:val="22"/>
     </w:rPr>
   </w:style>
-  <w:style w:type="character" w:default="1" w:styleId="Fontepargpadro">
+  <w:style w:type="character" w:default="1" w:styleId="DefaultParagraphFont">
     <w:name w:val="Default Paragraph Font"/>
     <w:uiPriority w:val="1"/>
     <w:semiHidden/>
     <w:unhideWhenUsed/>
   </w:style>
-  <w:style w:type="table" w:default="1" w:styleId="Tabelanormal">
+  <w:style w:type="table" w:default="1" w:styleId="TableNormal">
     <w:name w:val="Normal Table"/>
     <w:uiPriority w:val="99"/>
     <w:semiHidden/>
@@ -2785,13 +3066,13 @@
       </w:tblCellMar>
     </w:tblPr>
   </w:style>
-  <w:style w:type="numbering" w:default="1" w:styleId="Semlista">
+  <w:style w:type="numbering" w:default="1" w:styleId="NoList">
     <w:name w:val="No List"/>
     <w:uiPriority w:val="99"/>
     <w:semiHidden/>
     <w:unhideWhenUsed/>
   </w:style>
-  <w:style w:type="paragraph" w:styleId="Cabealho">
+  <w:style w:type="paragraph" w:styleId="Header">
     <w:name w:val="header"/>
     <w:basedOn w:val="Normal"/>
     <w:semiHidden/>
@@ -2802,7 +3083,7 @@
       </w:tabs>
     </w:pPr>
   </w:style>
-  <w:style w:type="paragraph" w:styleId="Rodap">
+  <w:style w:type="paragraph" w:styleId="Footer">
     <w:name w:val="footer"/>
     <w:basedOn w:val="Normal"/>
     <w:semiHidden/>
@@ -2813,15 +3094,15 @@
       </w:tabs>
     </w:pPr>
   </w:style>
-  <w:style w:type="character" w:styleId="Nmerodepgina">
+  <w:style w:type="character" w:styleId="PageNumber">
     <w:name w:val="page number"/>
-    <w:basedOn w:val="Fontepargpadro"/>
+    <w:basedOn w:val="DefaultParagraphFont"/>
     <w:semiHidden/>
   </w:style>
-  <w:style w:type="paragraph" w:styleId="Corpodetexto">
+  <w:style w:type="paragraph" w:styleId="BodyText">
     <w:name w:val="Body Text"/>
     <w:basedOn w:val="Normal"/>
-    <w:link w:val="CorpodetextoChar"/>
+    <w:link w:val="BodyTextChar1"/>
     <w:semiHidden/>
     <w:pPr>
       <w:keepLines/>
@@ -2834,7 +3115,7 @@
       <w:szCs w:val="20"/>
     </w:rPr>
   </w:style>
-  <w:style w:type="paragraph" w:styleId="Ttulo">
+  <w:style w:type="paragraph" w:styleId="Title">
     <w:name w:val="Title"/>
     <w:basedOn w:val="Normal"/>
     <w:qFormat/>
@@ -2868,10 +3149,10 @@
       <w:szCs w:val="16"/>
     </w:rPr>
   </w:style>
-  <w:style w:type="character" w:customStyle="1" w:styleId="Ttulo2Char">
-    <w:name w:val="Título 2 Char"/>
-    <w:basedOn w:val="Fontepargpadro"/>
-    <w:link w:val="Ttulo2"/>
+  <w:style w:type="character" w:customStyle="1" w:styleId="Heading2Char">
+    <w:name w:val="Heading 2 Char"/>
+    <w:basedOn w:val="DefaultParagraphFont"/>
+    <w:link w:val="Heading2"/>
     <w:rsid w:val="00CA0C47"/>
     <w:rPr>
       <w:rFonts w:ascii="Arial" w:hAnsi="Arial"/>
@@ -2879,10 +3160,10 @@
       <w:lang w:val="en-US" w:eastAsia="en-US"/>
     </w:rPr>
   </w:style>
-  <w:style w:type="character" w:customStyle="1" w:styleId="CorpodetextoChar">
-    <w:name w:val="Corpo de texto Char"/>
-    <w:basedOn w:val="Fontepargpadro"/>
-    <w:link w:val="Corpodetexto"/>
+  <w:style w:type="character" w:customStyle="1" w:styleId="BodyTextChar1">
+    <w:name w:val="Body Text Char1"/>
+    <w:basedOn w:val="DefaultParagraphFont"/>
+    <w:link w:val="BodyText"/>
     <w:semiHidden/>
     <w:rsid w:val="00CA0C47"/>
     <w:rPr>
@@ -3158,7 +3439,7 @@
 </file>
 
 <file path=customXml/itemProps1.xml><?xml version="1.0" encoding="utf-8"?>
-<ds:datastoreItem xmlns:ds="http://schemas.openxmlformats.org/officeDocument/2006/customXml" ds:itemID="{C76A8ABD-876E-44E9-A7F1-558C81C5CC14}">
+<ds:datastoreItem xmlns:ds="http://schemas.openxmlformats.org/officeDocument/2006/customXml" ds:itemID="{B3BB79C7-D3F4-4F4C-8C56-D73BB37F9BBF}">
   <ds:schemaRefs>
     <ds:schemaRef ds:uri="http://schemas.openxmlformats.org/officeDocument/2006/bibliography"/>
   </ds:schemaRefs>

</xml_diff>